<commit_message>
Hover Control Docs Update
</commit_message>
<xml_diff>
--- a/Docs/Project_Manuel/Project_Report.docx
+++ b/Docs/Project_Manuel/Project_Report.docx
@@ -1,6 +1,6 @@
 
 <file path=word/document.xml><?xml version="1.0" encoding="utf-8"?>
-<w:document xmlns:wpc="http://schemas.microsoft.com/office/word/2010/wordprocessingCanvas" xmlns:cx="http://schemas.microsoft.com/office/drawing/2014/chartex" xmlns:cx1="http://schemas.microsoft.com/office/drawing/2015/9/8/chartex" xmlns:cx2="http://schemas.microsoft.com/office/drawing/2015/10/21/chartex" xmlns:cx3="http://schemas.microsoft.com/office/drawing/2016/5/9/chartex" xmlns:cx4="http://schemas.microsoft.com/office/drawing/2016/5/10/chartex" xmlns:cx5="http://schemas.microsoft.com/office/drawing/2016/5/11/chartex" xmlns:cx6="http://schemas.microsoft.com/office/drawing/2016/5/12/chartex" xmlns:cx7="http://schemas.microsoft.com/office/drawing/2016/5/13/chartex" xmlns:cx8="http://schemas.microsoft.com/office/drawing/2016/5/14/chartex" xmlns:mc="http://schemas.openxmlformats.org/markup-compatibility/2006" xmlns:aink="http://schemas.microsoft.com/office/drawing/2016/ink" xmlns:am3d="http://schemas.microsoft.com/office/drawing/2017/model3d" xmlns:o="urn:schemas-microsoft-com:office:office" xmlns:r="http://schemas.openxmlformats.org/officeDocument/2006/relationships" xmlns:m="http://schemas.openxmlformats.org/officeDocument/2006/math" xmlns:v="urn:schemas-microsoft-com:vml" xmlns:wp14="http://schemas.microsoft.com/office/word/2010/wordprocessingDrawing" xmlns:wp="http://schemas.openxmlformats.org/drawingml/2006/wordprocessingDrawing" xmlns:w10="urn:schemas-microsoft-com:office:word" xmlns:w="http://schemas.openxmlformats.org/wordprocessingml/2006/main" xmlns:w14="http://schemas.microsoft.com/office/word/2010/wordml" xmlns:w15="http://schemas.microsoft.com/office/word/2012/wordml" xmlns:w16cex="http://schemas.microsoft.com/office/word/2018/wordml/cex" xmlns:w16cid="http://schemas.microsoft.com/office/word/2016/wordml/cid" xmlns:w16="http://schemas.microsoft.com/office/word/2018/wordml" xmlns:w16sdtdh="http://schemas.microsoft.com/office/word/2020/wordml/sdtdatahash" xmlns:w16se="http://schemas.microsoft.com/office/word/2015/wordml/symex" xmlns:wpg="http://schemas.microsoft.com/office/word/2010/wordprocessingGroup" xmlns:wpi="http://schemas.microsoft.com/office/word/2010/wordprocessingInk" xmlns:wne="http://schemas.microsoft.com/office/word/2006/wordml" xmlns:wps="http://schemas.microsoft.com/office/word/2010/wordprocessingShape" mc:Ignorable="w14 w15 w16se w16cid w16 w16cex w16sdtdh wp14">
+<w:document xmlns:wpc="http://schemas.microsoft.com/office/word/2010/wordprocessingCanvas" xmlns:cx="http://schemas.microsoft.com/office/drawing/2014/chartex" xmlns:cx1="http://schemas.microsoft.com/office/drawing/2015/9/8/chartex" xmlns:cx2="http://schemas.microsoft.com/office/drawing/2015/10/21/chartex" xmlns:cx3="http://schemas.microsoft.com/office/drawing/2016/5/9/chartex" xmlns:cx4="http://schemas.microsoft.com/office/drawing/2016/5/10/chartex" xmlns:cx5="http://schemas.microsoft.com/office/drawing/2016/5/11/chartex" xmlns:cx6="http://schemas.microsoft.com/office/drawing/2016/5/12/chartex" xmlns:cx7="http://schemas.microsoft.com/office/drawing/2016/5/13/chartex" xmlns:cx8="http://schemas.microsoft.com/office/drawing/2016/5/14/chartex" xmlns:mc="http://schemas.openxmlformats.org/markup-compatibility/2006" xmlns:aink="http://schemas.microsoft.com/office/drawing/2016/ink" xmlns:am3d="http://schemas.microsoft.com/office/drawing/2017/model3d" xmlns:o="urn:schemas-microsoft-com:office:office" xmlns:r="http://schemas.openxmlformats.org/officeDocument/2006/relationships" xmlns:m="http://schemas.openxmlformats.org/officeDocument/2006/math" xmlns:v="urn:schemas-microsoft-com:vml" xmlns:wp14="http://schemas.microsoft.com/office/word/2010/wordprocessingDrawing" xmlns:wp="http://schemas.openxmlformats.org/drawingml/2006/wordprocessingDrawing" xmlns:w10="urn:schemas-microsoft-com:office:word" xmlns:w="http://schemas.openxmlformats.org/wordprocessingml/2006/main" xmlns:w14="http://schemas.microsoft.com/office/word/2010/wordml" xmlns:w15="http://schemas.microsoft.com/office/word/2012/wordml" xmlns:w16cex="http://schemas.microsoft.com/office/word/2018/wordml/cex" xmlns:w16cid="http://schemas.microsoft.com/office/word/2016/wordml/cid" xmlns:w16="http://schemas.microsoft.com/office/word/2018/wordml" xmlns:w16se="http://schemas.microsoft.com/office/word/2015/wordml/symex" xmlns:wpg="http://schemas.microsoft.com/office/word/2010/wordprocessingGroup" xmlns:wpi="http://schemas.microsoft.com/office/word/2010/wordprocessingInk" xmlns:wne="http://schemas.microsoft.com/office/word/2006/wordml" xmlns:wps="http://schemas.microsoft.com/office/word/2010/wordprocessingShape" mc:Ignorable="w14 w15 w16se w16cid w16 w16cex wp14">
   <w:body>
     <w:p>
       <w:pPr>
@@ -148,6 +148,9 @@
         <w:keepNext/>
       </w:pPr>
       <w:r>
+        <w:rPr>
+          <w:noProof/>
+        </w:rPr>
         <w:drawing>
           <wp:inline distT="0" distB="0" distL="0" distR="0" wp14:anchorId="70181497" wp14:editId="4FA51890">
             <wp:extent cx="5760720" cy="1511300"/>
@@ -309,13 +312,7 @@
           <w:rPr>
             <w:rFonts w:ascii="Cambria Math" w:hAnsi="Cambria Math"/>
           </w:rPr>
-          <m:t>τ=R*C=</m:t>
-        </m:r>
-        <m:r>
-          <w:rPr>
-            <w:rFonts w:ascii="Cambria Math" w:hAnsi="Cambria Math"/>
-          </w:rPr>
-          <m:t>100ms</m:t>
+          <m:t>τ=R*C=100ms</m:t>
         </m:r>
       </m:oMath>
       <w:r>
@@ -485,6 +482,9 @@
     </w:p>
     <w:p>
       <w:r>
+        <w:rPr>
+          <w:noProof/>
+        </w:rPr>
         <w:drawing>
           <wp:inline distT="0" distB="0" distL="0" distR="0" wp14:anchorId="6B4F8B16" wp14:editId="1EDA84F4">
             <wp:extent cx="5760720" cy="1012825"/>
@@ -819,6 +819,9 @@
         <w:keepNext/>
       </w:pPr>
       <w:r>
+        <w:rPr>
+          <w:noProof/>
+        </w:rPr>
         <w:drawing>
           <wp:inline distT="0" distB="0" distL="0" distR="0" wp14:anchorId="0CBAC1A3" wp14:editId="480E55B3">
             <wp:extent cx="5760720" cy="399622"/>
@@ -1123,13 +1126,7 @@
           <w:rPr>
             <w:rFonts w:ascii="Cambria Math" w:hAnsi="Cambria Math"/>
           </w:rPr>
-          <m:t xml:space="preserve"> </m:t>
-        </m:r>
-        <m:r>
-          <w:rPr>
-            <w:rFonts w:ascii="Cambria Math" w:hAnsi="Cambria Math"/>
-          </w:rPr>
-          <m:t>≅1.31 ms</m:t>
+          <m:t xml:space="preserve"> ≅1.31 ms</m:t>
         </m:r>
       </m:oMath>
       <w:r>
@@ -1726,6 +1723,9 @@
         <w:keepNext/>
       </w:pPr>
       <w:r>
+        <w:rPr>
+          <w:noProof/>
+        </w:rPr>
         <w:lastRenderedPageBreak/>
         <w:drawing>
           <wp:inline distT="0" distB="0" distL="0" distR="0" wp14:anchorId="3223EC34" wp14:editId="1311A902">
@@ -2142,6 +2142,161 @@
         <w:t xml:space="preserve"> after one clock cycle. </w:t>
       </w:r>
     </w:p>
+    <w:p>
+      <w:r>
+        <w:br w:type="page"/>
+      </w:r>
+    </w:p>
+    <w:p>
+      <w:pPr>
+        <w:pStyle w:val="Heading1"/>
+      </w:pPr>
+      <w:r>
+        <w:lastRenderedPageBreak/>
+        <w:t>Hover Controller</w:t>
+      </w:r>
+    </w:p>
+    <w:p>
+      <w:pPr>
+        <w:ind w:firstLine="720"/>
+      </w:pPr>
+      <w:r>
+        <w:t xml:space="preserve">The Hover Controller block is responsible for </w:t>
+      </w:r>
+      <w:proofErr w:type="spellStart"/>
+      <w:r>
+        <w:t>highligthing</w:t>
+      </w:r>
+      <w:proofErr w:type="spellEnd"/>
+      <w:r>
+        <w:t xml:space="preserve"> both</w:t>
+      </w:r>
+      <w:r>
+        <w:t xml:space="preserve"> </w:t>
+      </w:r>
+      <w:r>
+        <w:t xml:space="preserve">products listed in the basket section and the product images. </w:t>
+      </w:r>
+      <w:r>
+        <w:t xml:space="preserve">The product images </w:t>
+      </w:r>
+      <w:r>
+        <w:t xml:space="preserve">have a </w:t>
+      </w:r>
+      <w:proofErr w:type="spellStart"/>
+      <w:r>
+        <w:t>squere</w:t>
+      </w:r>
+      <w:proofErr w:type="spellEnd"/>
+      <w:r>
+        <w:t xml:space="preserve"> mark on the left upper side to indicate this product is selected. </w:t>
+      </w:r>
+      <w:r>
+        <w:t xml:space="preserve">There are two conditions where the products are highlighted; first, every barcode digit entered triggers matching items, second, when the user is in the interactive selection mode. </w:t>
+      </w:r>
+      <w:r>
+        <w:t xml:space="preserve">On the other hand, when Basket Edit mode is activated, only the product list is hovered indicating the current selected product. </w:t>
+      </w:r>
+      <w:r>
+        <w:t xml:space="preserve">Hence, this controller consists of two distinct sub blocks, one is responsible for Barcode related hovering, the other is for </w:t>
+      </w:r>
+      <w:r>
+        <w:t xml:space="preserve">selected item hovering depending on the working mode. </w:t>
+      </w:r>
+    </w:p>
+    <w:p>
+      <w:pPr>
+        <w:ind w:firstLine="720"/>
+      </w:pPr>
+      <w:r>
+        <w:t xml:space="preserve">The selected item hovering process is simplified since </w:t>
+      </w:r>
+      <w:r>
+        <w:t>all other blocks are compatible with</w:t>
+      </w:r>
+      <w:r>
+        <w:t xml:space="preserve"> Product</w:t>
+      </w:r>
+      <w:r>
+        <w:t xml:space="preserve"> IDs</w:t>
+      </w:r>
+      <w:r>
+        <w:t>.</w:t>
+      </w:r>
+      <w:r>
+        <w:t xml:space="preserve"> </w:t>
+      </w:r>
+      <w:r>
+        <w:t xml:space="preserve">Either Basket Edit or Interactive Select Mode, </w:t>
+      </w:r>
+      <w:r>
+        <w:t xml:space="preserve">only one selected item is hovered therefore we use either array ID or Product ID in our algorithm. </w:t>
+      </w:r>
+      <w:r>
+        <w:t>On the other hand</w:t>
+      </w:r>
+      <w:r>
+        <w:t xml:space="preserve">, matching barcode highlighting process more complicated and resource intensive. </w:t>
+      </w:r>
+      <w:r>
+        <w:t xml:space="preserve">The Barcode Hover Subblock should be able to identify </w:t>
+      </w:r>
+      <w:r>
+        <w:t xml:space="preserve">possible products according to current state of barcode entered. </w:t>
+      </w:r>
+      <w:r>
+        <w:t xml:space="preserve">Although </w:t>
+      </w:r>
+      <w:r>
+        <w:t xml:space="preserve">the task </w:t>
+      </w:r>
+      <w:r>
+        <w:t>seems like a database search structure</w:t>
+      </w:r>
+      <w:r>
+        <w:t xml:space="preserve"> in programming aspect, it can be more </w:t>
+      </w:r>
+      <w:proofErr w:type="spellStart"/>
+      <w:r>
+        <w:t>effiticient</w:t>
+      </w:r>
+      <w:proofErr w:type="spellEnd"/>
+      <w:r>
+        <w:t xml:space="preserve"> when it is considered that it is a hardware description language. </w:t>
+      </w:r>
+      <w:r>
+        <w:t xml:space="preserve">Therefore, we manage to generate possible product list with no register used in this subblock. </w:t>
+      </w:r>
+      <w:r>
+        <w:t xml:space="preserve">This optimization resulted </w:t>
+      </w:r>
+      <w:r>
+        <w:t xml:space="preserve">in </w:t>
+      </w:r>
+      <w:r>
+        <w:t xml:space="preserve">freeing </w:t>
+      </w:r>
+      <w:r>
+        <w:t xml:space="preserve">significant </w:t>
+      </w:r>
+      <w:r>
+        <w:t xml:space="preserve">available </w:t>
+      </w:r>
+      <w:r>
+        <w:t xml:space="preserve">resource </w:t>
+      </w:r>
+      <w:r>
+        <w:t>that we can use for other operations.</w:t>
+      </w:r>
+    </w:p>
+    <w:p>
+      <w:pPr>
+        <w:ind w:firstLine="720"/>
+      </w:pPr>
+      <w:r>
+        <w:t xml:space="preserve"> </w:t>
+      </w:r>
+    </w:p>
     <w:sectPr>
       <w:headerReference w:type="even" r:id="rId12"/>
       <w:headerReference w:type="default" r:id="rId13"/>
@@ -2159,7 +2314,7 @@
 </file>
 
 <file path=word/endnotes.xml><?xml version="1.0" encoding="utf-8"?>
-<w:endnotes xmlns:wpc="http://schemas.microsoft.com/office/word/2010/wordprocessingCanvas" xmlns:cx="http://schemas.microsoft.com/office/drawing/2014/chartex" xmlns:cx1="http://schemas.microsoft.com/office/drawing/2015/9/8/chartex" xmlns:cx2="http://schemas.microsoft.com/office/drawing/2015/10/21/chartex" xmlns:cx3="http://schemas.microsoft.com/office/drawing/2016/5/9/chartex" xmlns:cx4="http://schemas.microsoft.com/office/drawing/2016/5/10/chartex" xmlns:cx5="http://schemas.microsoft.com/office/drawing/2016/5/11/chartex" xmlns:cx6="http://schemas.microsoft.com/office/drawing/2016/5/12/chartex" xmlns:cx7="http://schemas.microsoft.com/office/drawing/2016/5/13/chartex" xmlns:cx8="http://schemas.microsoft.com/office/drawing/2016/5/14/chartex" xmlns:mc="http://schemas.openxmlformats.org/markup-compatibility/2006" xmlns:aink="http://schemas.microsoft.com/office/drawing/2016/ink" xmlns:am3d="http://schemas.microsoft.com/office/drawing/2017/model3d" xmlns:o="urn:schemas-microsoft-com:office:office" xmlns:r="http://schemas.openxmlformats.org/officeDocument/2006/relationships" xmlns:m="http://schemas.openxmlformats.org/officeDocument/2006/math" xmlns:v="urn:schemas-microsoft-com:vml" xmlns:wp14="http://schemas.microsoft.com/office/word/2010/wordprocessingDrawing" xmlns:wp="http://schemas.openxmlformats.org/drawingml/2006/wordprocessingDrawing" xmlns:w10="urn:schemas-microsoft-com:office:word" xmlns:w="http://schemas.openxmlformats.org/wordprocessingml/2006/main" xmlns:w14="http://schemas.microsoft.com/office/word/2010/wordml" xmlns:w15="http://schemas.microsoft.com/office/word/2012/wordml" xmlns:w16cex="http://schemas.microsoft.com/office/word/2018/wordml/cex" xmlns:w16cid="http://schemas.microsoft.com/office/word/2016/wordml/cid" xmlns:w16="http://schemas.microsoft.com/office/word/2018/wordml" xmlns:w16sdtdh="http://schemas.microsoft.com/office/word/2020/wordml/sdtdatahash" xmlns:w16se="http://schemas.microsoft.com/office/word/2015/wordml/symex" xmlns:wpg="http://schemas.microsoft.com/office/word/2010/wordprocessingGroup" xmlns:wpi="http://schemas.microsoft.com/office/word/2010/wordprocessingInk" xmlns:wne="http://schemas.microsoft.com/office/word/2006/wordml" xmlns:wps="http://schemas.microsoft.com/office/word/2010/wordprocessingShape" mc:Ignorable="w14 w15 w16se w16cid w16 w16cex w16sdtdh wp14">
+<w:endnotes xmlns:wpc="http://schemas.microsoft.com/office/word/2010/wordprocessingCanvas" xmlns:cx="http://schemas.microsoft.com/office/drawing/2014/chartex" xmlns:cx1="http://schemas.microsoft.com/office/drawing/2015/9/8/chartex" xmlns:cx2="http://schemas.microsoft.com/office/drawing/2015/10/21/chartex" xmlns:cx3="http://schemas.microsoft.com/office/drawing/2016/5/9/chartex" xmlns:cx4="http://schemas.microsoft.com/office/drawing/2016/5/10/chartex" xmlns:cx5="http://schemas.microsoft.com/office/drawing/2016/5/11/chartex" xmlns:cx6="http://schemas.microsoft.com/office/drawing/2016/5/12/chartex" xmlns:cx7="http://schemas.microsoft.com/office/drawing/2016/5/13/chartex" xmlns:cx8="http://schemas.microsoft.com/office/drawing/2016/5/14/chartex" xmlns:mc="http://schemas.openxmlformats.org/markup-compatibility/2006" xmlns:aink="http://schemas.microsoft.com/office/drawing/2016/ink" xmlns:am3d="http://schemas.microsoft.com/office/drawing/2017/model3d" xmlns:o="urn:schemas-microsoft-com:office:office" xmlns:r="http://schemas.openxmlformats.org/officeDocument/2006/relationships" xmlns:m="http://schemas.openxmlformats.org/officeDocument/2006/math" xmlns:v="urn:schemas-microsoft-com:vml" xmlns:wp14="http://schemas.microsoft.com/office/word/2010/wordprocessingDrawing" xmlns:wp="http://schemas.openxmlformats.org/drawingml/2006/wordprocessingDrawing" xmlns:w10="urn:schemas-microsoft-com:office:word" xmlns:w="http://schemas.openxmlformats.org/wordprocessingml/2006/main" xmlns:w14="http://schemas.microsoft.com/office/word/2010/wordml" xmlns:w15="http://schemas.microsoft.com/office/word/2012/wordml" xmlns:w16cex="http://schemas.microsoft.com/office/word/2018/wordml/cex" xmlns:w16cid="http://schemas.microsoft.com/office/word/2016/wordml/cid" xmlns:w16="http://schemas.microsoft.com/office/word/2018/wordml" xmlns:w16se="http://schemas.microsoft.com/office/word/2015/wordml/symex" xmlns:wpg="http://schemas.microsoft.com/office/word/2010/wordprocessingGroup" xmlns:wpi="http://schemas.microsoft.com/office/word/2010/wordprocessingInk" xmlns:wne="http://schemas.microsoft.com/office/word/2006/wordml" xmlns:wps="http://schemas.microsoft.com/office/word/2010/wordprocessingShape" mc:Ignorable="w14 w15 w16se w16cid w16 w16cex wp14">
   <w:endnote w:type="separator" w:id="-1">
     <w:p>
       <w:pPr>
@@ -2184,7 +2339,7 @@
 </file>
 
 <file path=word/footer1.xml><?xml version="1.0" encoding="utf-8"?>
-<w:ftr xmlns:wpc="http://schemas.microsoft.com/office/word/2010/wordprocessingCanvas" xmlns:cx="http://schemas.microsoft.com/office/drawing/2014/chartex" xmlns:cx1="http://schemas.microsoft.com/office/drawing/2015/9/8/chartex" xmlns:cx2="http://schemas.microsoft.com/office/drawing/2015/10/21/chartex" xmlns:cx3="http://schemas.microsoft.com/office/drawing/2016/5/9/chartex" xmlns:cx4="http://schemas.microsoft.com/office/drawing/2016/5/10/chartex" xmlns:cx5="http://schemas.microsoft.com/office/drawing/2016/5/11/chartex" xmlns:cx6="http://schemas.microsoft.com/office/drawing/2016/5/12/chartex" xmlns:cx7="http://schemas.microsoft.com/office/drawing/2016/5/13/chartex" xmlns:cx8="http://schemas.microsoft.com/office/drawing/2016/5/14/chartex" xmlns:mc="http://schemas.openxmlformats.org/markup-compatibility/2006" xmlns:aink="http://schemas.microsoft.com/office/drawing/2016/ink" xmlns:am3d="http://schemas.microsoft.com/office/drawing/2017/model3d" xmlns:o="urn:schemas-microsoft-com:office:office" xmlns:r="http://schemas.openxmlformats.org/officeDocument/2006/relationships" xmlns:m="http://schemas.openxmlformats.org/officeDocument/2006/math" xmlns:v="urn:schemas-microsoft-com:vml" xmlns:wp14="http://schemas.microsoft.com/office/word/2010/wordprocessingDrawing" xmlns:wp="http://schemas.openxmlformats.org/drawingml/2006/wordprocessingDrawing" xmlns:w10="urn:schemas-microsoft-com:office:word" xmlns:w="http://schemas.openxmlformats.org/wordprocessingml/2006/main" xmlns:w14="http://schemas.microsoft.com/office/word/2010/wordml" xmlns:w15="http://schemas.microsoft.com/office/word/2012/wordml" xmlns:w16cex="http://schemas.microsoft.com/office/word/2018/wordml/cex" xmlns:w16cid="http://schemas.microsoft.com/office/word/2016/wordml/cid" xmlns:w16="http://schemas.microsoft.com/office/word/2018/wordml" xmlns:w16sdtdh="http://schemas.microsoft.com/office/word/2020/wordml/sdtdatahash" xmlns:w16se="http://schemas.microsoft.com/office/word/2015/wordml/symex" xmlns:wpg="http://schemas.microsoft.com/office/word/2010/wordprocessingGroup" xmlns:wpi="http://schemas.microsoft.com/office/word/2010/wordprocessingInk" xmlns:wne="http://schemas.microsoft.com/office/word/2006/wordml" xmlns:wps="http://schemas.microsoft.com/office/word/2010/wordprocessingShape" mc:Ignorable="w14 w15 w16se w16cid w16 w16cex w16sdtdh wp14">
+<w:ftr xmlns:wpc="http://schemas.microsoft.com/office/word/2010/wordprocessingCanvas" xmlns:cx="http://schemas.microsoft.com/office/drawing/2014/chartex" xmlns:cx1="http://schemas.microsoft.com/office/drawing/2015/9/8/chartex" xmlns:cx2="http://schemas.microsoft.com/office/drawing/2015/10/21/chartex" xmlns:cx3="http://schemas.microsoft.com/office/drawing/2016/5/9/chartex" xmlns:cx4="http://schemas.microsoft.com/office/drawing/2016/5/10/chartex" xmlns:cx5="http://schemas.microsoft.com/office/drawing/2016/5/11/chartex" xmlns:cx6="http://schemas.microsoft.com/office/drawing/2016/5/12/chartex" xmlns:cx7="http://schemas.microsoft.com/office/drawing/2016/5/13/chartex" xmlns:cx8="http://schemas.microsoft.com/office/drawing/2016/5/14/chartex" xmlns:mc="http://schemas.openxmlformats.org/markup-compatibility/2006" xmlns:aink="http://schemas.microsoft.com/office/drawing/2016/ink" xmlns:am3d="http://schemas.microsoft.com/office/drawing/2017/model3d" xmlns:o="urn:schemas-microsoft-com:office:office" xmlns:r="http://schemas.openxmlformats.org/officeDocument/2006/relationships" xmlns:m="http://schemas.openxmlformats.org/officeDocument/2006/math" xmlns:v="urn:schemas-microsoft-com:vml" xmlns:wp14="http://schemas.microsoft.com/office/word/2010/wordprocessingDrawing" xmlns:wp="http://schemas.openxmlformats.org/drawingml/2006/wordprocessingDrawing" xmlns:w10="urn:schemas-microsoft-com:office:word" xmlns:w="http://schemas.openxmlformats.org/wordprocessingml/2006/main" xmlns:w14="http://schemas.microsoft.com/office/word/2010/wordml" xmlns:w15="http://schemas.microsoft.com/office/word/2012/wordml" xmlns:w16cex="http://schemas.microsoft.com/office/word/2018/wordml/cex" xmlns:w16cid="http://schemas.microsoft.com/office/word/2016/wordml/cid" xmlns:w16="http://schemas.microsoft.com/office/word/2018/wordml" xmlns:w16se="http://schemas.microsoft.com/office/word/2015/wordml/symex" xmlns:wpg="http://schemas.microsoft.com/office/word/2010/wordprocessingGroup" xmlns:wpi="http://schemas.microsoft.com/office/word/2010/wordprocessingInk" xmlns:wne="http://schemas.microsoft.com/office/word/2006/wordml" xmlns:wps="http://schemas.microsoft.com/office/word/2010/wordprocessingShape" mc:Ignorable="w14 w15 w16se w16cid w16 w16cex wp14">
   <w:p>
     <w:pPr>
       <w:pStyle w:val="Footer"/>
@@ -2194,7 +2349,7 @@
 </file>
 
 <file path=word/footer2.xml><?xml version="1.0" encoding="utf-8"?>
-<w:ftr xmlns:wpc="http://schemas.microsoft.com/office/word/2010/wordprocessingCanvas" xmlns:cx="http://schemas.microsoft.com/office/drawing/2014/chartex" xmlns:cx1="http://schemas.microsoft.com/office/drawing/2015/9/8/chartex" xmlns:cx2="http://schemas.microsoft.com/office/drawing/2015/10/21/chartex" xmlns:cx3="http://schemas.microsoft.com/office/drawing/2016/5/9/chartex" xmlns:cx4="http://schemas.microsoft.com/office/drawing/2016/5/10/chartex" xmlns:cx5="http://schemas.microsoft.com/office/drawing/2016/5/11/chartex" xmlns:cx6="http://schemas.microsoft.com/office/drawing/2016/5/12/chartex" xmlns:cx7="http://schemas.microsoft.com/office/drawing/2016/5/13/chartex" xmlns:cx8="http://schemas.microsoft.com/office/drawing/2016/5/14/chartex" xmlns:mc="http://schemas.openxmlformats.org/markup-compatibility/2006" xmlns:aink="http://schemas.microsoft.com/office/drawing/2016/ink" xmlns:am3d="http://schemas.microsoft.com/office/drawing/2017/model3d" xmlns:o="urn:schemas-microsoft-com:office:office" xmlns:r="http://schemas.openxmlformats.org/officeDocument/2006/relationships" xmlns:m="http://schemas.openxmlformats.org/officeDocument/2006/math" xmlns:v="urn:schemas-microsoft-com:vml" xmlns:wp14="http://schemas.microsoft.com/office/word/2010/wordprocessingDrawing" xmlns:wp="http://schemas.openxmlformats.org/drawingml/2006/wordprocessingDrawing" xmlns:w10="urn:schemas-microsoft-com:office:word" xmlns:w="http://schemas.openxmlformats.org/wordprocessingml/2006/main" xmlns:w14="http://schemas.microsoft.com/office/word/2010/wordml" xmlns:w15="http://schemas.microsoft.com/office/word/2012/wordml" xmlns:w16cex="http://schemas.microsoft.com/office/word/2018/wordml/cex" xmlns:w16cid="http://schemas.microsoft.com/office/word/2016/wordml/cid" xmlns:w16="http://schemas.microsoft.com/office/word/2018/wordml" xmlns:w16sdtdh="http://schemas.microsoft.com/office/word/2020/wordml/sdtdatahash" xmlns:w16se="http://schemas.microsoft.com/office/word/2015/wordml/symex" xmlns:wpg="http://schemas.microsoft.com/office/word/2010/wordprocessingGroup" xmlns:wpi="http://schemas.microsoft.com/office/word/2010/wordprocessingInk" xmlns:wne="http://schemas.microsoft.com/office/word/2006/wordml" xmlns:wps="http://schemas.microsoft.com/office/word/2010/wordprocessingShape" mc:Ignorable="w14 w15 w16se w16cid w16 w16cex w16sdtdh wp14">
+<w:ftr xmlns:wpc="http://schemas.microsoft.com/office/word/2010/wordprocessingCanvas" xmlns:cx="http://schemas.microsoft.com/office/drawing/2014/chartex" xmlns:cx1="http://schemas.microsoft.com/office/drawing/2015/9/8/chartex" xmlns:cx2="http://schemas.microsoft.com/office/drawing/2015/10/21/chartex" xmlns:cx3="http://schemas.microsoft.com/office/drawing/2016/5/9/chartex" xmlns:cx4="http://schemas.microsoft.com/office/drawing/2016/5/10/chartex" xmlns:cx5="http://schemas.microsoft.com/office/drawing/2016/5/11/chartex" xmlns:cx6="http://schemas.microsoft.com/office/drawing/2016/5/12/chartex" xmlns:cx7="http://schemas.microsoft.com/office/drawing/2016/5/13/chartex" xmlns:cx8="http://schemas.microsoft.com/office/drawing/2016/5/14/chartex" xmlns:mc="http://schemas.openxmlformats.org/markup-compatibility/2006" xmlns:aink="http://schemas.microsoft.com/office/drawing/2016/ink" xmlns:am3d="http://schemas.microsoft.com/office/drawing/2017/model3d" xmlns:o="urn:schemas-microsoft-com:office:office" xmlns:r="http://schemas.openxmlformats.org/officeDocument/2006/relationships" xmlns:m="http://schemas.openxmlformats.org/officeDocument/2006/math" xmlns:v="urn:schemas-microsoft-com:vml" xmlns:wp14="http://schemas.microsoft.com/office/word/2010/wordprocessingDrawing" xmlns:wp="http://schemas.openxmlformats.org/drawingml/2006/wordprocessingDrawing" xmlns:w10="urn:schemas-microsoft-com:office:word" xmlns:w="http://schemas.openxmlformats.org/wordprocessingml/2006/main" xmlns:w14="http://schemas.microsoft.com/office/word/2010/wordml" xmlns:w15="http://schemas.microsoft.com/office/word/2012/wordml" xmlns:w16cex="http://schemas.microsoft.com/office/word/2018/wordml/cex" xmlns:w16cid="http://schemas.microsoft.com/office/word/2016/wordml/cid" xmlns:w16="http://schemas.microsoft.com/office/word/2018/wordml" xmlns:w16se="http://schemas.microsoft.com/office/word/2015/wordml/symex" xmlns:wpg="http://schemas.microsoft.com/office/word/2010/wordprocessingGroup" xmlns:wpi="http://schemas.microsoft.com/office/word/2010/wordprocessingInk" xmlns:wne="http://schemas.microsoft.com/office/word/2006/wordml" xmlns:wps="http://schemas.microsoft.com/office/word/2010/wordprocessingShape" mc:Ignorable="w14 w15 w16se w16cid w16 w16cex wp14">
   <w:p>
     <w:pPr>
       <w:pStyle w:val="Footer"/>
@@ -2204,7 +2359,7 @@
 </file>
 
 <file path=word/footer3.xml><?xml version="1.0" encoding="utf-8"?>
-<w:ftr xmlns:wpc="http://schemas.microsoft.com/office/word/2010/wordprocessingCanvas" xmlns:cx="http://schemas.microsoft.com/office/drawing/2014/chartex" xmlns:cx1="http://schemas.microsoft.com/office/drawing/2015/9/8/chartex" xmlns:cx2="http://schemas.microsoft.com/office/drawing/2015/10/21/chartex" xmlns:cx3="http://schemas.microsoft.com/office/drawing/2016/5/9/chartex" xmlns:cx4="http://schemas.microsoft.com/office/drawing/2016/5/10/chartex" xmlns:cx5="http://schemas.microsoft.com/office/drawing/2016/5/11/chartex" xmlns:cx6="http://schemas.microsoft.com/office/drawing/2016/5/12/chartex" xmlns:cx7="http://schemas.microsoft.com/office/drawing/2016/5/13/chartex" xmlns:cx8="http://schemas.microsoft.com/office/drawing/2016/5/14/chartex" xmlns:mc="http://schemas.openxmlformats.org/markup-compatibility/2006" xmlns:aink="http://schemas.microsoft.com/office/drawing/2016/ink" xmlns:am3d="http://schemas.microsoft.com/office/drawing/2017/model3d" xmlns:o="urn:schemas-microsoft-com:office:office" xmlns:r="http://schemas.openxmlformats.org/officeDocument/2006/relationships" xmlns:m="http://schemas.openxmlformats.org/officeDocument/2006/math" xmlns:v="urn:schemas-microsoft-com:vml" xmlns:wp14="http://schemas.microsoft.com/office/word/2010/wordprocessingDrawing" xmlns:wp="http://schemas.openxmlformats.org/drawingml/2006/wordprocessingDrawing" xmlns:w10="urn:schemas-microsoft-com:office:word" xmlns:w="http://schemas.openxmlformats.org/wordprocessingml/2006/main" xmlns:w14="http://schemas.microsoft.com/office/word/2010/wordml" xmlns:w15="http://schemas.microsoft.com/office/word/2012/wordml" xmlns:w16cex="http://schemas.microsoft.com/office/word/2018/wordml/cex" xmlns:w16cid="http://schemas.microsoft.com/office/word/2016/wordml/cid" xmlns:w16="http://schemas.microsoft.com/office/word/2018/wordml" xmlns:w16sdtdh="http://schemas.microsoft.com/office/word/2020/wordml/sdtdatahash" xmlns:w16se="http://schemas.microsoft.com/office/word/2015/wordml/symex" xmlns:wpg="http://schemas.microsoft.com/office/word/2010/wordprocessingGroup" xmlns:wpi="http://schemas.microsoft.com/office/word/2010/wordprocessingInk" xmlns:wne="http://schemas.microsoft.com/office/word/2006/wordml" xmlns:wps="http://schemas.microsoft.com/office/word/2010/wordprocessingShape" mc:Ignorable="w14 w15 w16se w16cid w16 w16cex w16sdtdh wp14">
+<w:ftr xmlns:wpc="http://schemas.microsoft.com/office/word/2010/wordprocessingCanvas" xmlns:cx="http://schemas.microsoft.com/office/drawing/2014/chartex" xmlns:cx1="http://schemas.microsoft.com/office/drawing/2015/9/8/chartex" xmlns:cx2="http://schemas.microsoft.com/office/drawing/2015/10/21/chartex" xmlns:cx3="http://schemas.microsoft.com/office/drawing/2016/5/9/chartex" xmlns:cx4="http://schemas.microsoft.com/office/drawing/2016/5/10/chartex" xmlns:cx5="http://schemas.microsoft.com/office/drawing/2016/5/11/chartex" xmlns:cx6="http://schemas.microsoft.com/office/drawing/2016/5/12/chartex" xmlns:cx7="http://schemas.microsoft.com/office/drawing/2016/5/13/chartex" xmlns:cx8="http://schemas.microsoft.com/office/drawing/2016/5/14/chartex" xmlns:mc="http://schemas.openxmlformats.org/markup-compatibility/2006" xmlns:aink="http://schemas.microsoft.com/office/drawing/2016/ink" xmlns:am3d="http://schemas.microsoft.com/office/drawing/2017/model3d" xmlns:o="urn:schemas-microsoft-com:office:office" xmlns:r="http://schemas.openxmlformats.org/officeDocument/2006/relationships" xmlns:m="http://schemas.openxmlformats.org/officeDocument/2006/math" xmlns:v="urn:schemas-microsoft-com:vml" xmlns:wp14="http://schemas.microsoft.com/office/word/2010/wordprocessingDrawing" xmlns:wp="http://schemas.openxmlformats.org/drawingml/2006/wordprocessingDrawing" xmlns:w10="urn:schemas-microsoft-com:office:word" xmlns:w="http://schemas.openxmlformats.org/wordprocessingml/2006/main" xmlns:w14="http://schemas.microsoft.com/office/word/2010/wordml" xmlns:w15="http://schemas.microsoft.com/office/word/2012/wordml" xmlns:w16cex="http://schemas.microsoft.com/office/word/2018/wordml/cex" xmlns:w16cid="http://schemas.microsoft.com/office/word/2016/wordml/cid" xmlns:w16="http://schemas.microsoft.com/office/word/2018/wordml" xmlns:w16se="http://schemas.microsoft.com/office/word/2015/wordml/symex" xmlns:wpg="http://schemas.microsoft.com/office/word/2010/wordprocessingGroup" xmlns:wpi="http://schemas.microsoft.com/office/word/2010/wordprocessingInk" xmlns:wne="http://schemas.microsoft.com/office/word/2006/wordml" xmlns:wps="http://schemas.microsoft.com/office/word/2010/wordprocessingShape" mc:Ignorable="w14 w15 w16se w16cid w16 w16cex wp14">
   <w:p>
     <w:pPr>
       <w:pStyle w:val="Footer"/>
@@ -2214,7 +2369,7 @@
 </file>
 
 <file path=word/footnotes.xml><?xml version="1.0" encoding="utf-8"?>
-<w:footnotes xmlns:wpc="http://schemas.microsoft.com/office/word/2010/wordprocessingCanvas" xmlns:cx="http://schemas.microsoft.com/office/drawing/2014/chartex" xmlns:cx1="http://schemas.microsoft.com/office/drawing/2015/9/8/chartex" xmlns:cx2="http://schemas.microsoft.com/office/drawing/2015/10/21/chartex" xmlns:cx3="http://schemas.microsoft.com/office/drawing/2016/5/9/chartex" xmlns:cx4="http://schemas.microsoft.com/office/drawing/2016/5/10/chartex" xmlns:cx5="http://schemas.microsoft.com/office/drawing/2016/5/11/chartex" xmlns:cx6="http://schemas.microsoft.com/office/drawing/2016/5/12/chartex" xmlns:cx7="http://schemas.microsoft.com/office/drawing/2016/5/13/chartex" xmlns:cx8="http://schemas.microsoft.com/office/drawing/2016/5/14/chartex" xmlns:mc="http://schemas.openxmlformats.org/markup-compatibility/2006" xmlns:aink="http://schemas.microsoft.com/office/drawing/2016/ink" xmlns:am3d="http://schemas.microsoft.com/office/drawing/2017/model3d" xmlns:o="urn:schemas-microsoft-com:office:office" xmlns:r="http://schemas.openxmlformats.org/officeDocument/2006/relationships" xmlns:m="http://schemas.openxmlformats.org/officeDocument/2006/math" xmlns:v="urn:schemas-microsoft-com:vml" xmlns:wp14="http://schemas.microsoft.com/office/word/2010/wordprocessingDrawing" xmlns:wp="http://schemas.openxmlformats.org/drawingml/2006/wordprocessingDrawing" xmlns:w10="urn:schemas-microsoft-com:office:word" xmlns:w="http://schemas.openxmlformats.org/wordprocessingml/2006/main" xmlns:w14="http://schemas.microsoft.com/office/word/2010/wordml" xmlns:w15="http://schemas.microsoft.com/office/word/2012/wordml" xmlns:w16cex="http://schemas.microsoft.com/office/word/2018/wordml/cex" xmlns:w16cid="http://schemas.microsoft.com/office/word/2016/wordml/cid" xmlns:w16="http://schemas.microsoft.com/office/word/2018/wordml" xmlns:w16sdtdh="http://schemas.microsoft.com/office/word/2020/wordml/sdtdatahash" xmlns:w16se="http://schemas.microsoft.com/office/word/2015/wordml/symex" xmlns:wpg="http://schemas.microsoft.com/office/word/2010/wordprocessingGroup" xmlns:wpi="http://schemas.microsoft.com/office/word/2010/wordprocessingInk" xmlns:wne="http://schemas.microsoft.com/office/word/2006/wordml" xmlns:wps="http://schemas.microsoft.com/office/word/2010/wordprocessingShape" mc:Ignorable="w14 w15 w16se w16cid w16 w16cex w16sdtdh wp14">
+<w:footnotes xmlns:wpc="http://schemas.microsoft.com/office/word/2010/wordprocessingCanvas" xmlns:cx="http://schemas.microsoft.com/office/drawing/2014/chartex" xmlns:cx1="http://schemas.microsoft.com/office/drawing/2015/9/8/chartex" xmlns:cx2="http://schemas.microsoft.com/office/drawing/2015/10/21/chartex" xmlns:cx3="http://schemas.microsoft.com/office/drawing/2016/5/9/chartex" xmlns:cx4="http://schemas.microsoft.com/office/drawing/2016/5/10/chartex" xmlns:cx5="http://schemas.microsoft.com/office/drawing/2016/5/11/chartex" xmlns:cx6="http://schemas.microsoft.com/office/drawing/2016/5/12/chartex" xmlns:cx7="http://schemas.microsoft.com/office/drawing/2016/5/13/chartex" xmlns:cx8="http://schemas.microsoft.com/office/drawing/2016/5/14/chartex" xmlns:mc="http://schemas.openxmlformats.org/markup-compatibility/2006" xmlns:aink="http://schemas.microsoft.com/office/drawing/2016/ink" xmlns:am3d="http://schemas.microsoft.com/office/drawing/2017/model3d" xmlns:o="urn:schemas-microsoft-com:office:office" xmlns:r="http://schemas.openxmlformats.org/officeDocument/2006/relationships" xmlns:m="http://schemas.openxmlformats.org/officeDocument/2006/math" xmlns:v="urn:schemas-microsoft-com:vml" xmlns:wp14="http://schemas.microsoft.com/office/word/2010/wordprocessingDrawing" xmlns:wp="http://schemas.openxmlformats.org/drawingml/2006/wordprocessingDrawing" xmlns:w10="urn:schemas-microsoft-com:office:word" xmlns:w="http://schemas.openxmlformats.org/wordprocessingml/2006/main" xmlns:w14="http://schemas.microsoft.com/office/word/2010/wordml" xmlns:w15="http://schemas.microsoft.com/office/word/2012/wordml" xmlns:w16cex="http://schemas.microsoft.com/office/word/2018/wordml/cex" xmlns:w16cid="http://schemas.microsoft.com/office/word/2016/wordml/cid" xmlns:w16="http://schemas.microsoft.com/office/word/2018/wordml" xmlns:w16se="http://schemas.microsoft.com/office/word/2015/wordml/symex" xmlns:wpg="http://schemas.microsoft.com/office/word/2010/wordprocessingGroup" xmlns:wpi="http://schemas.microsoft.com/office/word/2010/wordprocessingInk" xmlns:wne="http://schemas.microsoft.com/office/word/2006/wordml" xmlns:wps="http://schemas.microsoft.com/office/word/2010/wordprocessingShape" mc:Ignorable="w14 w15 w16se w16cid w16 w16cex wp14">
   <w:footnote w:type="separator" w:id="-1">
     <w:p>
       <w:pPr>
@@ -2239,7 +2394,7 @@
 </file>
 
 <file path=word/header1.xml><?xml version="1.0" encoding="utf-8"?>
-<w:hdr xmlns:wpc="http://schemas.microsoft.com/office/word/2010/wordprocessingCanvas" xmlns:cx="http://schemas.microsoft.com/office/drawing/2014/chartex" xmlns:cx1="http://schemas.microsoft.com/office/drawing/2015/9/8/chartex" xmlns:cx2="http://schemas.microsoft.com/office/drawing/2015/10/21/chartex" xmlns:cx3="http://schemas.microsoft.com/office/drawing/2016/5/9/chartex" xmlns:cx4="http://schemas.microsoft.com/office/drawing/2016/5/10/chartex" xmlns:cx5="http://schemas.microsoft.com/office/drawing/2016/5/11/chartex" xmlns:cx6="http://schemas.microsoft.com/office/drawing/2016/5/12/chartex" xmlns:cx7="http://schemas.microsoft.com/office/drawing/2016/5/13/chartex" xmlns:cx8="http://schemas.microsoft.com/office/drawing/2016/5/14/chartex" xmlns:mc="http://schemas.openxmlformats.org/markup-compatibility/2006" xmlns:aink="http://schemas.microsoft.com/office/drawing/2016/ink" xmlns:am3d="http://schemas.microsoft.com/office/drawing/2017/model3d" xmlns:o="urn:schemas-microsoft-com:office:office" xmlns:r="http://schemas.openxmlformats.org/officeDocument/2006/relationships" xmlns:m="http://schemas.openxmlformats.org/officeDocument/2006/math" xmlns:v="urn:schemas-microsoft-com:vml" xmlns:wp14="http://schemas.microsoft.com/office/word/2010/wordprocessingDrawing" xmlns:wp="http://schemas.openxmlformats.org/drawingml/2006/wordprocessingDrawing" xmlns:w10="urn:schemas-microsoft-com:office:word" xmlns:w="http://schemas.openxmlformats.org/wordprocessingml/2006/main" xmlns:w14="http://schemas.microsoft.com/office/word/2010/wordml" xmlns:w15="http://schemas.microsoft.com/office/word/2012/wordml" xmlns:w16cex="http://schemas.microsoft.com/office/word/2018/wordml/cex" xmlns:w16cid="http://schemas.microsoft.com/office/word/2016/wordml/cid" xmlns:w16="http://schemas.microsoft.com/office/word/2018/wordml" xmlns:w16sdtdh="http://schemas.microsoft.com/office/word/2020/wordml/sdtdatahash" xmlns:w16se="http://schemas.microsoft.com/office/word/2015/wordml/symex" xmlns:wpg="http://schemas.microsoft.com/office/word/2010/wordprocessingGroup" xmlns:wpi="http://schemas.microsoft.com/office/word/2010/wordprocessingInk" xmlns:wne="http://schemas.microsoft.com/office/word/2006/wordml" xmlns:wps="http://schemas.microsoft.com/office/word/2010/wordprocessingShape" mc:Ignorable="w14 w15 w16se w16cid w16 w16cex w16sdtdh wp14">
+<w:hdr xmlns:wpc="http://schemas.microsoft.com/office/word/2010/wordprocessingCanvas" xmlns:cx="http://schemas.microsoft.com/office/drawing/2014/chartex" xmlns:cx1="http://schemas.microsoft.com/office/drawing/2015/9/8/chartex" xmlns:cx2="http://schemas.microsoft.com/office/drawing/2015/10/21/chartex" xmlns:cx3="http://schemas.microsoft.com/office/drawing/2016/5/9/chartex" xmlns:cx4="http://schemas.microsoft.com/office/drawing/2016/5/10/chartex" xmlns:cx5="http://schemas.microsoft.com/office/drawing/2016/5/11/chartex" xmlns:cx6="http://schemas.microsoft.com/office/drawing/2016/5/12/chartex" xmlns:cx7="http://schemas.microsoft.com/office/drawing/2016/5/13/chartex" xmlns:cx8="http://schemas.microsoft.com/office/drawing/2016/5/14/chartex" xmlns:mc="http://schemas.openxmlformats.org/markup-compatibility/2006" xmlns:aink="http://schemas.microsoft.com/office/drawing/2016/ink" xmlns:am3d="http://schemas.microsoft.com/office/drawing/2017/model3d" xmlns:o="urn:schemas-microsoft-com:office:office" xmlns:r="http://schemas.openxmlformats.org/officeDocument/2006/relationships" xmlns:m="http://schemas.openxmlformats.org/officeDocument/2006/math" xmlns:v="urn:schemas-microsoft-com:vml" xmlns:wp14="http://schemas.microsoft.com/office/word/2010/wordprocessingDrawing" xmlns:wp="http://schemas.openxmlformats.org/drawingml/2006/wordprocessingDrawing" xmlns:w10="urn:schemas-microsoft-com:office:word" xmlns:w="http://schemas.openxmlformats.org/wordprocessingml/2006/main" xmlns:w14="http://schemas.microsoft.com/office/word/2010/wordml" xmlns:w15="http://schemas.microsoft.com/office/word/2012/wordml" xmlns:w16cex="http://schemas.microsoft.com/office/word/2018/wordml/cex" xmlns:w16cid="http://schemas.microsoft.com/office/word/2016/wordml/cid" xmlns:w16="http://schemas.microsoft.com/office/word/2018/wordml" xmlns:w16se="http://schemas.microsoft.com/office/word/2015/wordml/symex" xmlns:wpg="http://schemas.microsoft.com/office/word/2010/wordprocessingGroup" xmlns:wpi="http://schemas.microsoft.com/office/word/2010/wordprocessingInk" xmlns:wne="http://schemas.microsoft.com/office/word/2006/wordml" xmlns:wps="http://schemas.microsoft.com/office/word/2010/wordprocessingShape" mc:Ignorable="w14 w15 w16se w16cid w16 w16cex wp14">
   <w:p>
     <w:pPr>
       <w:pStyle w:val="Header"/>
@@ -2249,7 +2404,7 @@
 </file>
 
 <file path=word/header2.xml><?xml version="1.0" encoding="utf-8"?>
-<w:hdr xmlns:wpc="http://schemas.microsoft.com/office/word/2010/wordprocessingCanvas" xmlns:cx="http://schemas.microsoft.com/office/drawing/2014/chartex" xmlns:cx1="http://schemas.microsoft.com/office/drawing/2015/9/8/chartex" xmlns:cx2="http://schemas.microsoft.com/office/drawing/2015/10/21/chartex" xmlns:cx3="http://schemas.microsoft.com/office/drawing/2016/5/9/chartex" xmlns:cx4="http://schemas.microsoft.com/office/drawing/2016/5/10/chartex" xmlns:cx5="http://schemas.microsoft.com/office/drawing/2016/5/11/chartex" xmlns:cx6="http://schemas.microsoft.com/office/drawing/2016/5/12/chartex" xmlns:cx7="http://schemas.microsoft.com/office/drawing/2016/5/13/chartex" xmlns:cx8="http://schemas.microsoft.com/office/drawing/2016/5/14/chartex" xmlns:mc="http://schemas.openxmlformats.org/markup-compatibility/2006" xmlns:aink="http://schemas.microsoft.com/office/drawing/2016/ink" xmlns:am3d="http://schemas.microsoft.com/office/drawing/2017/model3d" xmlns:o="urn:schemas-microsoft-com:office:office" xmlns:r="http://schemas.openxmlformats.org/officeDocument/2006/relationships" xmlns:m="http://schemas.openxmlformats.org/officeDocument/2006/math" xmlns:v="urn:schemas-microsoft-com:vml" xmlns:wp14="http://schemas.microsoft.com/office/word/2010/wordprocessingDrawing" xmlns:wp="http://schemas.openxmlformats.org/drawingml/2006/wordprocessingDrawing" xmlns:w10="urn:schemas-microsoft-com:office:word" xmlns:w="http://schemas.openxmlformats.org/wordprocessingml/2006/main" xmlns:w14="http://schemas.microsoft.com/office/word/2010/wordml" xmlns:w15="http://schemas.microsoft.com/office/word/2012/wordml" xmlns:w16cex="http://schemas.microsoft.com/office/word/2018/wordml/cex" xmlns:w16cid="http://schemas.microsoft.com/office/word/2016/wordml/cid" xmlns:w16="http://schemas.microsoft.com/office/word/2018/wordml" xmlns:w16sdtdh="http://schemas.microsoft.com/office/word/2020/wordml/sdtdatahash" xmlns:w16se="http://schemas.microsoft.com/office/word/2015/wordml/symex" xmlns:wpg="http://schemas.microsoft.com/office/word/2010/wordprocessingGroup" xmlns:wpi="http://schemas.microsoft.com/office/word/2010/wordprocessingInk" xmlns:wne="http://schemas.microsoft.com/office/word/2006/wordml" xmlns:wps="http://schemas.microsoft.com/office/word/2010/wordprocessingShape" mc:Ignorable="w14 w15 w16se w16cid w16 w16cex w16sdtdh wp14">
+<w:hdr xmlns:wpc="http://schemas.microsoft.com/office/word/2010/wordprocessingCanvas" xmlns:cx="http://schemas.microsoft.com/office/drawing/2014/chartex" xmlns:cx1="http://schemas.microsoft.com/office/drawing/2015/9/8/chartex" xmlns:cx2="http://schemas.microsoft.com/office/drawing/2015/10/21/chartex" xmlns:cx3="http://schemas.microsoft.com/office/drawing/2016/5/9/chartex" xmlns:cx4="http://schemas.microsoft.com/office/drawing/2016/5/10/chartex" xmlns:cx5="http://schemas.microsoft.com/office/drawing/2016/5/11/chartex" xmlns:cx6="http://schemas.microsoft.com/office/drawing/2016/5/12/chartex" xmlns:cx7="http://schemas.microsoft.com/office/drawing/2016/5/13/chartex" xmlns:cx8="http://schemas.microsoft.com/office/drawing/2016/5/14/chartex" xmlns:mc="http://schemas.openxmlformats.org/markup-compatibility/2006" xmlns:aink="http://schemas.microsoft.com/office/drawing/2016/ink" xmlns:am3d="http://schemas.microsoft.com/office/drawing/2017/model3d" xmlns:o="urn:schemas-microsoft-com:office:office" xmlns:r="http://schemas.openxmlformats.org/officeDocument/2006/relationships" xmlns:m="http://schemas.openxmlformats.org/officeDocument/2006/math" xmlns:v="urn:schemas-microsoft-com:vml" xmlns:wp14="http://schemas.microsoft.com/office/word/2010/wordprocessingDrawing" xmlns:wp="http://schemas.openxmlformats.org/drawingml/2006/wordprocessingDrawing" xmlns:w10="urn:schemas-microsoft-com:office:word" xmlns:w="http://schemas.openxmlformats.org/wordprocessingml/2006/main" xmlns:w14="http://schemas.microsoft.com/office/word/2010/wordml" xmlns:w15="http://schemas.microsoft.com/office/word/2012/wordml" xmlns:w16cex="http://schemas.microsoft.com/office/word/2018/wordml/cex" xmlns:w16cid="http://schemas.microsoft.com/office/word/2016/wordml/cid" xmlns:w16="http://schemas.microsoft.com/office/word/2018/wordml" xmlns:w16se="http://schemas.microsoft.com/office/word/2015/wordml/symex" xmlns:wpg="http://schemas.microsoft.com/office/word/2010/wordprocessingGroup" xmlns:wpi="http://schemas.microsoft.com/office/word/2010/wordprocessingInk" xmlns:wne="http://schemas.microsoft.com/office/word/2006/wordml" xmlns:wps="http://schemas.microsoft.com/office/word/2010/wordprocessingShape" mc:Ignorable="w14 w15 w16se w16cid w16 w16cex wp14">
   <w:p>
     <w:pPr>
       <w:pStyle w:val="Header"/>
@@ -2259,7 +2414,7 @@
 </file>
 
 <file path=word/header3.xml><?xml version="1.0" encoding="utf-8"?>
-<w:hdr xmlns:wpc="http://schemas.microsoft.com/office/word/2010/wordprocessingCanvas" xmlns:cx="http://schemas.microsoft.com/office/drawing/2014/chartex" xmlns:cx1="http://schemas.microsoft.com/office/drawing/2015/9/8/chartex" xmlns:cx2="http://schemas.microsoft.com/office/drawing/2015/10/21/chartex" xmlns:cx3="http://schemas.microsoft.com/office/drawing/2016/5/9/chartex" xmlns:cx4="http://schemas.microsoft.com/office/drawing/2016/5/10/chartex" xmlns:cx5="http://schemas.microsoft.com/office/drawing/2016/5/11/chartex" xmlns:cx6="http://schemas.microsoft.com/office/drawing/2016/5/12/chartex" xmlns:cx7="http://schemas.microsoft.com/office/drawing/2016/5/13/chartex" xmlns:cx8="http://schemas.microsoft.com/office/drawing/2016/5/14/chartex" xmlns:mc="http://schemas.openxmlformats.org/markup-compatibility/2006" xmlns:aink="http://schemas.microsoft.com/office/drawing/2016/ink" xmlns:am3d="http://schemas.microsoft.com/office/drawing/2017/model3d" xmlns:o="urn:schemas-microsoft-com:office:office" xmlns:r="http://schemas.openxmlformats.org/officeDocument/2006/relationships" xmlns:m="http://schemas.openxmlformats.org/officeDocument/2006/math" xmlns:v="urn:schemas-microsoft-com:vml" xmlns:wp14="http://schemas.microsoft.com/office/word/2010/wordprocessingDrawing" xmlns:wp="http://schemas.openxmlformats.org/drawingml/2006/wordprocessingDrawing" xmlns:w10="urn:schemas-microsoft-com:office:word" xmlns:w="http://schemas.openxmlformats.org/wordprocessingml/2006/main" xmlns:w14="http://schemas.microsoft.com/office/word/2010/wordml" xmlns:w15="http://schemas.microsoft.com/office/word/2012/wordml" xmlns:w16cex="http://schemas.microsoft.com/office/word/2018/wordml/cex" xmlns:w16cid="http://schemas.microsoft.com/office/word/2016/wordml/cid" xmlns:w16="http://schemas.microsoft.com/office/word/2018/wordml" xmlns:w16sdtdh="http://schemas.microsoft.com/office/word/2020/wordml/sdtdatahash" xmlns:w16se="http://schemas.microsoft.com/office/word/2015/wordml/symex" xmlns:wpg="http://schemas.microsoft.com/office/word/2010/wordprocessingGroup" xmlns:wpi="http://schemas.microsoft.com/office/word/2010/wordprocessingInk" xmlns:wne="http://schemas.microsoft.com/office/word/2006/wordml" xmlns:wps="http://schemas.microsoft.com/office/word/2010/wordprocessingShape" mc:Ignorable="w14 w15 w16se w16cid w16 w16cex w16sdtdh wp14">
+<w:hdr xmlns:wpc="http://schemas.microsoft.com/office/word/2010/wordprocessingCanvas" xmlns:cx="http://schemas.microsoft.com/office/drawing/2014/chartex" xmlns:cx1="http://schemas.microsoft.com/office/drawing/2015/9/8/chartex" xmlns:cx2="http://schemas.microsoft.com/office/drawing/2015/10/21/chartex" xmlns:cx3="http://schemas.microsoft.com/office/drawing/2016/5/9/chartex" xmlns:cx4="http://schemas.microsoft.com/office/drawing/2016/5/10/chartex" xmlns:cx5="http://schemas.microsoft.com/office/drawing/2016/5/11/chartex" xmlns:cx6="http://schemas.microsoft.com/office/drawing/2016/5/12/chartex" xmlns:cx7="http://schemas.microsoft.com/office/drawing/2016/5/13/chartex" xmlns:cx8="http://schemas.microsoft.com/office/drawing/2016/5/14/chartex" xmlns:mc="http://schemas.openxmlformats.org/markup-compatibility/2006" xmlns:aink="http://schemas.microsoft.com/office/drawing/2016/ink" xmlns:am3d="http://schemas.microsoft.com/office/drawing/2017/model3d" xmlns:o="urn:schemas-microsoft-com:office:office" xmlns:r="http://schemas.openxmlformats.org/officeDocument/2006/relationships" xmlns:m="http://schemas.openxmlformats.org/officeDocument/2006/math" xmlns:v="urn:schemas-microsoft-com:vml" xmlns:wp14="http://schemas.microsoft.com/office/word/2010/wordprocessingDrawing" xmlns:wp="http://schemas.openxmlformats.org/drawingml/2006/wordprocessingDrawing" xmlns:w10="urn:schemas-microsoft-com:office:word" xmlns:w="http://schemas.openxmlformats.org/wordprocessingml/2006/main" xmlns:w14="http://schemas.microsoft.com/office/word/2010/wordml" xmlns:w15="http://schemas.microsoft.com/office/word/2012/wordml" xmlns:w16cex="http://schemas.microsoft.com/office/word/2018/wordml/cex" xmlns:w16cid="http://schemas.microsoft.com/office/word/2016/wordml/cid" xmlns:w16="http://schemas.microsoft.com/office/word/2018/wordml" xmlns:w16se="http://schemas.microsoft.com/office/word/2015/wordml/symex" xmlns:wpg="http://schemas.microsoft.com/office/word/2010/wordprocessingGroup" xmlns:wpi="http://schemas.microsoft.com/office/word/2010/wordprocessingInk" xmlns:wne="http://schemas.microsoft.com/office/word/2006/wordml" xmlns:wps="http://schemas.microsoft.com/office/word/2010/wordprocessingShape" mc:Ignorable="w14 w15 w16se w16cid w16 w16cex wp14">
   <w:p>
     <w:pPr>
       <w:pStyle w:val="Header"/>
@@ -2269,7 +2424,7 @@
 </file>
 
 <file path=word/styles.xml><?xml version="1.0" encoding="utf-8"?>
-<w:styles xmlns:mc="http://schemas.openxmlformats.org/markup-compatibility/2006" xmlns:r="http://schemas.openxmlformats.org/officeDocument/2006/relationships" xmlns:w="http://schemas.openxmlformats.org/wordprocessingml/2006/main" xmlns:w14="http://schemas.microsoft.com/office/word/2010/wordml" xmlns:w15="http://schemas.microsoft.com/office/word/2012/wordml" xmlns:w16cex="http://schemas.microsoft.com/office/word/2018/wordml/cex" xmlns:w16cid="http://schemas.microsoft.com/office/word/2016/wordml/cid" xmlns:w16="http://schemas.microsoft.com/office/word/2018/wordml" xmlns:w16sdtdh="http://schemas.microsoft.com/office/word/2020/wordml/sdtdatahash" xmlns:w16se="http://schemas.microsoft.com/office/word/2015/wordml/symex" mc:Ignorable="w14 w15 w16se w16cid w16 w16cex w16sdtdh">
+<w:styles xmlns:mc="http://schemas.openxmlformats.org/markup-compatibility/2006" xmlns:r="http://schemas.openxmlformats.org/officeDocument/2006/relationships" xmlns:w="http://schemas.openxmlformats.org/wordprocessingml/2006/main" xmlns:w14="http://schemas.microsoft.com/office/word/2010/wordml" xmlns:w15="http://schemas.microsoft.com/office/word/2012/wordml" xmlns:w16cex="http://schemas.microsoft.com/office/word/2018/wordml/cex" xmlns:w16cid="http://schemas.microsoft.com/office/word/2016/wordml/cid" xmlns:w16="http://schemas.microsoft.com/office/word/2018/wordml" xmlns:w16se="http://schemas.microsoft.com/office/word/2015/wordml/symex" mc:Ignorable="w14 w15 w16se w16cid w16 w16cex">
   <w:docDefaults>
     <w:rPrDefault>
       <w:rPr>
@@ -2713,6 +2868,7 @@
   <w:style w:type="character" w:default="1" w:styleId="DefaultParagraphFont">
     <w:name w:val="Default Paragraph Font"/>
     <w:uiPriority w:val="1"/>
+    <w:semiHidden/>
     <w:unhideWhenUsed/>
   </w:style>
   <w:style w:type="table" w:default="1" w:styleId="TableNormal">

</xml_diff>